<commit_message>
organise code and files
</commit_message>
<xml_diff>
--- a/GIS_Assessment_2020.docx
+++ b/GIS_Assessment_2020.docx
@@ -189,6 +189,41 @@
         </w:rPr>
         <w:t xml:space="preserve">GitHub Link: </w:t>
       </w:r>
+      <w:hyperlink r:id="rId6" w:history="1">
+        <w:r>
+          <w:rPr>
+            <w:rStyle w:val="Hyperlink"/>
+            <w:i/>
+            <w:iCs/>
+          </w:rPr>
+          <w:t>https://github.com/botivegh/ucl-gis-2020-assessment</w:t>
+        </w:r>
+      </w:hyperlink>
+      <w:r>
+        <w:rPr>
+          <w:i/>
+          <w:iCs/>
+        </w:rPr>
+        <w:t xml:space="preserve"> </w:t>
+      </w:r>
+    </w:p>
+    <w:p>
+      <w:pPr>
+        <w:jc w:val="center"/>
+        <w:rPr>
+          <w:i/>
+          <w:iCs/>
+        </w:rPr>
+      </w:pPr>
+      <w:r>
+        <w:rPr>
+          <w:i/>
+          <w:iCs/>
+        </w:rPr>
+        <w:t xml:space="preserve">Website Link: </w:t>
+      </w:r>
+      <w:bookmarkStart w:id="0" w:name="_GoBack"/>
+      <w:bookmarkEnd w:id="0"/>
     </w:p>
     <w:p>
       <w:pPr>
@@ -530,7 +565,6 @@
         <w:jc w:val="both"/>
       </w:pPr>
       <w:r>
-        <w:lastRenderedPageBreak/>
         <w:t xml:space="preserve">The purpose of this essay </w:t>
       </w:r>
       <w:r>
@@ -608,12 +642,7 @@
         <w:t>Hungary is</w:t>
       </w:r>
       <w:r>
-        <w:t xml:space="preserve"> a Central</w:t>
-      </w:r>
-      <w:bookmarkStart w:id="0" w:name="_GoBack"/>
-      <w:bookmarkEnd w:id="0"/>
-      <w:r>
-        <w:t xml:space="preserve"> European country,</w:t>
+        <w:t xml:space="preserve"> a Central European country,</w:t>
       </w:r>
       <w:r>
         <w:t xml:space="preserve"> </w:t>
@@ -739,15 +768,7 @@
         <w:t xml:space="preserve">, 2005). </w:t>
       </w:r>
       <w:r>
-        <w:t xml:space="preserve">As a predominantly mono-lingual country, </w:t>
-      </w:r>
-      <w:proofErr w:type="gramStart"/>
-      <w:r>
-        <w:t>the vast majority of</w:t>
-      </w:r>
-      <w:proofErr w:type="gramEnd"/>
-      <w:r>
-        <w:t xml:space="preserve"> Hungarians speak Hungarian as their first language (98%) (</w:t>
+        <w:t>As a predominantly mono-lingual country, the vast majority of Hungarians speak Hungarian as their first language (98%) (</w:t>
       </w:r>
       <w:proofErr w:type="spellStart"/>
       <w:r>
@@ -1385,6 +1406,7 @@
         <w:t xml:space="preserve">  </w:t>
       </w:r>
       <w:r>
+        <w:lastRenderedPageBreak/>
         <w:t>I</w:t>
       </w:r>
       <w:r>
@@ -1400,11 +1422,7 @@
         <w:t>l</w:t>
       </w:r>
       <w:r>
-        <w:t>anguage skills could lead to numerous longer-</w:t>
-      </w:r>
-      <w:r>
-        <w:lastRenderedPageBreak/>
-        <w:t xml:space="preserve">term benefits, </w:t>
+        <w:t xml:space="preserve">anguage skills could lead to numerous longer-term benefits, </w:t>
       </w:r>
       <w:r>
         <w:t>such as</w:t>
@@ -1488,7 +1506,7 @@
       <w:r>
         <w:t>(</w:t>
       </w:r>
-      <w:hyperlink r:id="rId6" w:history="1">
+      <w:hyperlink r:id="rId7" w:history="1">
         <w:r>
           <w:t>Balogh,</w:t>
         </w:r>
@@ -1512,15 +1530,7 @@
         <w:t xml:space="preserve"> that 92% of Finn’s speak at least one foreign language other than Finnish, another Finno-Ugric language. Therefore</w:t>
       </w:r>
       <w:r>
-        <w:t xml:space="preserve">, grammar may be one element of the overall issue, but should not </w:t>
-      </w:r>
-      <w:proofErr w:type="gramStart"/>
-      <w:r>
-        <w:t>be seen as</w:t>
-      </w:r>
-      <w:proofErr w:type="gramEnd"/>
-      <w:r>
-        <w:t xml:space="preserve"> a key determinant of the problem. </w:t>
+        <w:t xml:space="preserve">, grammar may be one element of the overall issue, but should not be seen as a key determinant of the problem. </w:t>
       </w:r>
       <w:r>
         <w:t xml:space="preserve">According to a 2015 OECD report on European Education Policies, </w:t>
@@ -1556,15 +1566,7 @@
         <w:t>T</w:t>
       </w:r>
       <w:r>
-        <w:t xml:space="preserve">he new requirement would establish, that all students </w:t>
-      </w:r>
-      <w:proofErr w:type="gramStart"/>
-      <w:r>
-        <w:t>entering into</w:t>
-      </w:r>
-      <w:proofErr w:type="gramEnd"/>
-      <w:r>
-        <w:t xml:space="preserve"> tertiary education would be able to proficiently </w:t>
+        <w:t xml:space="preserve">he new requirement would establish, that all students entering into tertiary education would be able to proficiently </w:t>
       </w:r>
       <w:r>
         <w:t>speak</w:t>
@@ -4455,7 +4457,7 @@
                     </pic:cNvPicPr>
                   </pic:nvPicPr>
                   <pic:blipFill>
-                    <a:blip r:embed="rId7">
+                    <a:blip r:embed="rId8">
                       <a:extLst>
                         <a:ext uri="{28A0092B-C50C-407E-A947-70E740481C1C}">
                           <a14:useLocalDpi xmlns:a14="http://schemas.microsoft.com/office/drawing/2010/main" val="0"/>
@@ -4503,27 +4505,14 @@
       <w:r>
         <w:t xml:space="preserve">Figure </w:t>
       </w:r>
-      <w:r>
-        <w:fldChar w:fldCharType="begin"/>
-      </w:r>
-      <w:r>
-        <w:instrText xml:space="preserve"> SEQ Figure \* ARABIC </w:instrText>
-      </w:r>
-      <w:r>
-        <w:fldChar w:fldCharType="separate"/>
-      </w:r>
-      <w:r>
-        <w:rPr>
-          <w:noProof/>
-        </w:rPr>
-        <w:t>1</w:t>
-      </w:r>
-      <w:r>
-        <w:rPr>
-          <w:noProof/>
-        </w:rPr>
-        <w:fldChar w:fldCharType="end"/>
-      </w:r>
+      <w:fldSimple w:instr=" SEQ Figure \* ARABIC ">
+        <w:r>
+          <w:rPr>
+            <w:noProof/>
+          </w:rPr>
+          <w:t>1</w:t>
+        </w:r>
+      </w:fldSimple>
       <w:r>
         <w:t>: Data Analysis process flowchart</w:t>
       </w:r>
@@ -4885,7 +4874,7 @@
                     </pic:cNvPicPr>
                   </pic:nvPicPr>
                   <pic:blipFill>
-                    <a:blip r:embed="rId8">
+                    <a:blip r:embed="rId9">
                       <a:extLst>
                         <a:ext uri="{28A0092B-C50C-407E-A947-70E740481C1C}">
                           <a14:useLocalDpi xmlns:a14="http://schemas.microsoft.com/office/drawing/2010/main" val="0"/>
@@ -4924,27 +4913,14 @@
       <w:r>
         <w:t xml:space="preserve">Figure </w:t>
       </w:r>
-      <w:r>
-        <w:fldChar w:fldCharType="begin"/>
-      </w:r>
-      <w:r>
-        <w:instrText xml:space="preserve"> SEQ Figure \* ARABIC </w:instrText>
-      </w:r>
-      <w:r>
-        <w:fldChar w:fldCharType="separate"/>
-      </w:r>
-      <w:r>
-        <w:rPr>
-          <w:noProof/>
-        </w:rPr>
-        <w:t>2</w:t>
-      </w:r>
-      <w:r>
-        <w:rPr>
-          <w:noProof/>
-        </w:rPr>
-        <w:fldChar w:fldCharType="end"/>
-      </w:r>
+      <w:fldSimple w:instr=" SEQ Figure \* ARABIC ">
+        <w:r>
+          <w:rPr>
+            <w:noProof/>
+          </w:rPr>
+          <w:t>2</w:t>
+        </w:r>
+      </w:fldSimple>
       <w:r>
         <w:t xml:space="preserve">: Foreign Language Score based on </w:t>
       </w:r>
@@ -5375,27 +5351,14 @@
       <w:r>
         <w:t xml:space="preserve">Table </w:t>
       </w:r>
-      <w:r>
-        <w:fldChar w:fldCharType="begin"/>
-      </w:r>
-      <w:r>
-        <w:instrText xml:space="preserve"> SEQ Table \* ARABIC </w:instrText>
-      </w:r>
-      <w:r>
-        <w:fldChar w:fldCharType="separate"/>
-      </w:r>
-      <w:r>
-        <w:rPr>
-          <w:noProof/>
-        </w:rPr>
-        <w:t>1</w:t>
-      </w:r>
-      <w:r>
-        <w:rPr>
-          <w:noProof/>
-        </w:rPr>
-        <w:fldChar w:fldCharType="end"/>
-      </w:r>
+      <w:fldSimple w:instr=" SEQ Table \* ARABIC ">
+        <w:r>
+          <w:rPr>
+            <w:noProof/>
+          </w:rPr>
+          <w:t>1</w:t>
+        </w:r>
+      </w:fldSimple>
       <w:r>
         <w:t xml:space="preserve">: </w:t>
       </w:r>
@@ -5478,7 +5441,13 @@
         <w:t xml:space="preserve">compared </w:t>
       </w:r>
       <w:r>
-        <w:t>to the national average.</w:t>
+        <w:t>to the national average</w:t>
+      </w:r>
+      <w:r>
+        <w:t xml:space="preserve"> (73.7%)</w:t>
+      </w:r>
+      <w:r>
+        <w:t>.</w:t>
       </w:r>
       <w:r>
         <w:t xml:space="preserve"> </w:t>
@@ -5538,7 +5507,13 @@
         <w:t xml:space="preserve">only </w:t>
       </w:r>
       <w:r>
-        <w:t>64.51</w:t>
+        <w:t>73</w:t>
+      </w:r>
+      <w:r>
+        <w:t>.</w:t>
+      </w:r>
+      <w:r>
+        <w:t>7%</w:t>
       </w:r>
       <w:r>
         <w:t>,</w:t>
@@ -5604,7 +5579,13 @@
         <w:t xml:space="preserve">half </w:t>
       </w:r>
       <w:r>
-        <w:t xml:space="preserve">of the average and some above 50-60% of the national </w:t>
+        <w:t>of the average and some above 50-6</w:t>
+      </w:r>
+      <w:r>
+        <w:t>5</w:t>
+      </w:r>
+      <w:r>
+        <w:t xml:space="preserve">% of the national </w:t>
       </w:r>
       <w:r>
         <w:t>average</w:t>
@@ -5646,7 +5627,7 @@
                     </pic:cNvPicPr>
                   </pic:nvPicPr>
                   <pic:blipFill>
-                    <a:blip r:embed="rId9">
+                    <a:blip r:embed="rId10">
                       <a:extLst>
                         <a:ext uri="{28A0092B-C50C-407E-A947-70E740481C1C}">
                           <a14:useLocalDpi xmlns:a14="http://schemas.microsoft.com/office/drawing/2010/main" val="0"/>
@@ -5685,27 +5666,14 @@
       <w:r>
         <w:t xml:space="preserve">Figure </w:t>
       </w:r>
-      <w:r>
-        <w:fldChar w:fldCharType="begin"/>
-      </w:r>
-      <w:r>
-        <w:instrText xml:space="preserve"> SEQ Figure \* ARABIC </w:instrText>
-      </w:r>
-      <w:r>
-        <w:fldChar w:fldCharType="separate"/>
-      </w:r>
-      <w:r>
-        <w:rPr>
-          <w:noProof/>
-        </w:rPr>
-        <w:t>3</w:t>
-      </w:r>
-      <w:r>
-        <w:rPr>
-          <w:noProof/>
-        </w:rPr>
-        <w:fldChar w:fldCharType="end"/>
-      </w:r>
+      <w:fldSimple w:instr=" SEQ Figure \* ARABIC ">
+        <w:r>
+          <w:rPr>
+            <w:noProof/>
+          </w:rPr>
+          <w:t>3</w:t>
+        </w:r>
+      </w:fldSimple>
       <w:r>
         <w:t>: Location Quotient of the Foreign Language Scores in Hungary</w:t>
       </w:r>
@@ -6076,7 +6044,7 @@
                     <pic:cNvPicPr/>
                   </pic:nvPicPr>
                   <pic:blipFill rotWithShape="1">
-                    <a:blip r:embed="rId10">
+                    <a:blip r:embed="rId11">
                       <a:extLst>
                         <a:ext uri="{28A0092B-C50C-407E-A947-70E740481C1C}">
                           <a14:useLocalDpi xmlns:a14="http://schemas.microsoft.com/office/drawing/2010/main" val="0"/>
@@ -6146,7 +6114,7 @@
                     </pic:cNvPicPr>
                   </pic:nvPicPr>
                   <pic:blipFill>
-                    <a:blip r:embed="rId11">
+                    <a:blip r:embed="rId12">
                       <a:extLst>
                         <a:ext uri="{28A0092B-C50C-407E-A947-70E740481C1C}">
                           <a14:useLocalDpi xmlns:a14="http://schemas.microsoft.com/office/drawing/2010/main" val="0"/>
@@ -6189,27 +6157,14 @@
       <w:r>
         <w:t xml:space="preserve">Figure </w:t>
       </w:r>
-      <w:r>
-        <w:fldChar w:fldCharType="begin"/>
-      </w:r>
-      <w:r>
-        <w:instrText xml:space="preserve"> SEQ Figure \* ARABIC </w:instrText>
-      </w:r>
-      <w:r>
-        <w:fldChar w:fldCharType="separate"/>
-      </w:r>
-      <w:r>
-        <w:rPr>
-          <w:noProof/>
-        </w:rPr>
-        <w:t>4</w:t>
-      </w:r>
-      <w:r>
-        <w:rPr>
-          <w:noProof/>
-        </w:rPr>
-        <w:fldChar w:fldCharType="end"/>
-      </w:r>
+      <w:fldSimple w:instr=" SEQ Figure \* ARABIC ">
+        <w:r>
+          <w:rPr>
+            <w:noProof/>
+          </w:rPr>
+          <w:t>4</w:t>
+        </w:r>
+      </w:fldSimple>
       <w:r>
         <w:t xml:space="preserve">: </w:t>
       </w:r>
@@ -6822,21 +6777,13 @@
         <w:t xml:space="preserve">, such as increasing the levels of foreign investment into the country, improving the competitiveness of the country’s workforce and enhancing Hungary’s relationship with Europe. </w:t>
       </w:r>
       <w:r>
-        <w:t xml:space="preserve">Additional studies are still required to gain a more comprehensive understanding of the current state of Hungarian student’s foreign language skills. </w:t>
-      </w:r>
-      <w:proofErr w:type="gramStart"/>
-      <w:r>
-        <w:t>In</w:t>
-      </w:r>
-      <w:r>
-        <w:t xml:space="preserve"> </w:t>
-      </w:r>
-      <w:r>
-        <w:t>particular, we</w:t>
-      </w:r>
-      <w:proofErr w:type="gramEnd"/>
-      <w:r>
-        <w:t xml:space="preserve"> have yet to fully understand the interconnection of the various factors that contribute to Hungary’s poor ranking on the European foreign language charts, despite significant efforts historically and presently by governments. </w:t>
+        <w:t>Additional studies are still required to gain a more comprehensive understanding of the current state of Hungarian student’s foreign language skills. In</w:t>
+      </w:r>
+      <w:r>
+        <w:t xml:space="preserve"> </w:t>
+      </w:r>
+      <w:r>
+        <w:t xml:space="preserve">particular, we have yet to fully understand the interconnection of the various factors that contribute to Hungary’s poor ranking on the European foreign language charts, despite significant efforts historically and presently by governments. </w:t>
       </w:r>
       <w:r>
         <w:t xml:space="preserve">The </w:t>
@@ -6935,7 +6882,7 @@
         </w:rPr>
         <w:t xml:space="preserve">Balogh, E.S., 2017. Foreign language teaching in Hungary: Progress is very slow. Hungarian Spectrum. URL </w:t>
       </w:r>
-      <w:hyperlink r:id="rId12" w:history="1">
+      <w:hyperlink r:id="rId13" w:history="1">
         <w:r>
           <w:rPr>
             <w:color w:val="000000" w:themeColor="text1"/>
@@ -7116,7 +7063,7 @@
         </w:rPr>
         <w:t xml:space="preserve">. </w:t>
       </w:r>
-      <w:hyperlink r:id="rId13" w:history="1">
+      <w:hyperlink r:id="rId14" w:history="1">
         <w:r>
           <w:rPr>
             <w:rStyle w:val="Hyperlink"/>
@@ -7719,7 +7666,7 @@
         </w:rPr>
         <w:t xml:space="preserve">EU Commission Organisation of General Secondary Education [WWW Document]. Eurydice - European Commission. URL </w:t>
       </w:r>
-      <w:hyperlink r:id="rId14" w:history="1">
+      <w:hyperlink r:id="rId15" w:history="1">
         <w:r>
           <w:rPr>
             <w:color w:val="000000" w:themeColor="text1"/>
@@ -7764,18 +7711,9 @@
           <w:szCs w:val="22"/>
           <w:shd w:val="clear" w:color="auto" w:fill="FFFFFF"/>
         </w:rPr>
-        <w:t xml:space="preserve">Eurostat, 2016. </w:t>
-      </w:r>
-      <w:r>
-        <w:rPr>
-          <w:color w:val="000000" w:themeColor="text1"/>
-          <w:sz w:val="22"/>
-          <w:szCs w:val="22"/>
-          <w:shd w:val="clear" w:color="auto" w:fill="FFFFFF"/>
-        </w:rPr>
-        <w:t xml:space="preserve">Foreign language skills statistics - Statistics Explained [WWW Document], n.d. URL </w:t>
-      </w:r>
-      <w:hyperlink r:id="rId15" w:history="1">
+        <w:t xml:space="preserve">Eurostat, 2016. Foreign language skills statistics - Statistics Explained [WWW Document], n.d. URL </w:t>
+      </w:r>
+      <w:hyperlink r:id="rId16" w:history="1">
         <w:r>
           <w:rPr>
             <w:color w:val="000000" w:themeColor="text1"/>
@@ -9112,16 +9050,7 @@
           <w:szCs w:val="22"/>
           <w:shd w:val="clear" w:color="auto" w:fill="FFFFFF"/>
         </w:rPr>
-        <w:t xml:space="preserve">UCAS, 2017., </w:t>
-      </w:r>
-      <w:r>
-        <w:rPr>
-          <w:color w:val="222222"/>
-          <w:sz w:val="22"/>
-          <w:szCs w:val="22"/>
-          <w:shd w:val="clear" w:color="auto" w:fill="FFFFFF"/>
-        </w:rPr>
-        <w:t xml:space="preserve">Hungary: </w:t>
+        <w:t xml:space="preserve">UCAS, 2017., Hungary: </w:t>
       </w:r>
       <w:proofErr w:type="spellStart"/>
       <w:r>
@@ -9163,7 +9092,7 @@
         </w:rPr>
         <w:t xml:space="preserve"> | UCAS Qualification Information Profiles [WWW Document], n.d. URL </w:t>
       </w:r>
-      <w:hyperlink r:id="rId16" w:history="1">
+      <w:hyperlink r:id="rId17" w:history="1">
         <w:r>
           <w:rPr>
             <w:color w:val="222222"/>
@@ -9247,16 +9176,7 @@
           <w:szCs w:val="22"/>
           <w:shd w:val="clear" w:color="auto" w:fill="FFFFFF"/>
         </w:rPr>
-        <w:t xml:space="preserve">, </w:t>
-      </w:r>
-      <w:r>
-        <w:rPr>
-          <w:color w:val="222222"/>
-          <w:sz w:val="22"/>
-          <w:szCs w:val="22"/>
-          <w:shd w:val="clear" w:color="auto" w:fill="FFFFFF"/>
-        </w:rPr>
-        <w:t>Pinpointing Poverty in Hungary, n.d. 2.</w:t>
+        <w:t>, Pinpointing Poverty in Hungary, n.d. 2.</w:t>
       </w:r>
       <w:r>
         <w:rPr>
@@ -9267,7 +9187,7 @@
         </w:rPr>
         <w:t xml:space="preserve"> URL </w:t>
       </w:r>
-      <w:hyperlink r:id="rId17" w:history="1">
+      <w:hyperlink r:id="rId18" w:history="1">
         <w:r>
           <w:rPr>
             <w:color w:val="222222"/>
@@ -10918,7 +10838,7 @@
 </file>
 
 <file path=customXml/itemProps1.xml><?xml version="1.0" encoding="utf-8"?>
-<ds:datastoreItem xmlns:ds="http://schemas.openxmlformats.org/officeDocument/2006/customXml" ds:itemID="{BD7BC754-49E0-4298-8F78-184F36E31BC9}">
+<ds:datastoreItem xmlns:ds="http://schemas.openxmlformats.org/officeDocument/2006/customXml" ds:itemID="{7F416236-B61E-427D-8C80-E3AEA025F465}">
   <ds:schemaRefs>
     <ds:schemaRef ds:uri="http://schemas.openxmlformats.org/officeDocument/2006/bibliography"/>
   </ds:schemaRefs>

</xml_diff>

<commit_message>
declaration added and rPubs link updated with additional comments
</commit_message>
<xml_diff>
--- a/GIS_Assessment_2020.docx
+++ b/GIS_Assessment_2020.docx
@@ -1080,10 +1080,7 @@
       </w:r>
       <w:proofErr w:type="spellEnd"/>
       <w:r>
-        <w:t xml:space="preserve"> &amp;</w:t>
-      </w:r>
-      <w:r>
-        <w:t xml:space="preserve"> </w:t>
+        <w:t xml:space="preserve"> &amp; </w:t>
       </w:r>
       <w:proofErr w:type="spellStart"/>
       <w:r>
@@ -1301,7 +1298,13 @@
         <w:t>. T</w:t>
       </w:r>
       <w:r>
-        <w:t>he proposal excludes foreign students applying to Hungarian universities. There are a few ways for students to obtain such a Foreign Language Certificate</w:t>
+        <w:t>he proposal excludes foreign students applying to Hungarian universities</w:t>
+      </w:r>
+      <w:r>
+        <w:t xml:space="preserve"> (Eduline.hu, 2017).</w:t>
+      </w:r>
+      <w:r>
+        <w:t xml:space="preserve"> There are a few ways for students to obtain such a Foreign Language Certificate</w:t>
       </w:r>
       <w:r>
         <w:t>,</w:t>
@@ -1435,6 +1438,7 @@
         <w:t xml:space="preserve">  </w:t>
       </w:r>
       <w:r>
+        <w:lastRenderedPageBreak/>
         <w:t>I</w:t>
       </w:r>
       <w:r>
@@ -1450,11 +1454,7 @@
         <w:t>l</w:t>
       </w:r>
       <w:r>
-        <w:t>anguage skills could lead to numerous longer-</w:t>
-      </w:r>
-      <w:r>
-        <w:lastRenderedPageBreak/>
-        <w:t xml:space="preserve">term benefits, </w:t>
+        <w:t xml:space="preserve">anguage skills could lead to numerous longer-term benefits, </w:t>
       </w:r>
       <w:r>
         <w:t>such as</w:t>
@@ -2784,8 +2784,6 @@
       <w:r>
         <w:t xml:space="preserve">ote that the maximum points </w:t>
       </w:r>
-      <w:bookmarkStart w:id="0" w:name="_GoBack"/>
-      <w:bookmarkEnd w:id="0"/>
       <w:r>
         <w:t xml:space="preserve">available </w:t>
       </w:r>
@@ -4568,14 +4566,27 @@
       <w:r>
         <w:t xml:space="preserve">Figure </w:t>
       </w:r>
-      <w:fldSimple w:instr=" SEQ Figure \* ARABIC ">
-        <w:r>
-          <w:rPr>
-            <w:noProof/>
-          </w:rPr>
-          <w:t>1</w:t>
-        </w:r>
-      </w:fldSimple>
+      <w:r>
+        <w:fldChar w:fldCharType="begin"/>
+      </w:r>
+      <w:r>
+        <w:instrText xml:space="preserve"> SEQ Figure \* ARABIC </w:instrText>
+      </w:r>
+      <w:r>
+        <w:fldChar w:fldCharType="separate"/>
+      </w:r>
+      <w:r>
+        <w:rPr>
+          <w:noProof/>
+        </w:rPr>
+        <w:t>1</w:t>
+      </w:r>
+      <w:r>
+        <w:rPr>
+          <w:noProof/>
+        </w:rPr>
+        <w:fldChar w:fldCharType="end"/>
+      </w:r>
       <w:r>
         <w:t>: Data Analysis process flowchart</w:t>
       </w:r>
@@ -4976,14 +4987,27 @@
       <w:r>
         <w:t xml:space="preserve">Figure </w:t>
       </w:r>
-      <w:fldSimple w:instr=" SEQ Figure \* ARABIC ">
-        <w:r>
-          <w:rPr>
-            <w:noProof/>
-          </w:rPr>
-          <w:t>2</w:t>
-        </w:r>
-      </w:fldSimple>
+      <w:r>
+        <w:fldChar w:fldCharType="begin"/>
+      </w:r>
+      <w:r>
+        <w:instrText xml:space="preserve"> SEQ Figure \* ARABIC </w:instrText>
+      </w:r>
+      <w:r>
+        <w:fldChar w:fldCharType="separate"/>
+      </w:r>
+      <w:r>
+        <w:rPr>
+          <w:noProof/>
+        </w:rPr>
+        <w:t>2</w:t>
+      </w:r>
+      <w:r>
+        <w:rPr>
+          <w:noProof/>
+        </w:rPr>
+        <w:fldChar w:fldCharType="end"/>
+      </w:r>
       <w:r>
         <w:t xml:space="preserve">: Foreign Language Score based on </w:t>
       </w:r>
@@ -5414,14 +5438,27 @@
       <w:r>
         <w:t xml:space="preserve">Table </w:t>
       </w:r>
-      <w:fldSimple w:instr=" SEQ Table \* ARABIC ">
-        <w:r>
-          <w:rPr>
-            <w:noProof/>
-          </w:rPr>
-          <w:t>1</w:t>
-        </w:r>
-      </w:fldSimple>
+      <w:r>
+        <w:fldChar w:fldCharType="begin"/>
+      </w:r>
+      <w:r>
+        <w:instrText xml:space="preserve"> SEQ Table \* ARABIC </w:instrText>
+      </w:r>
+      <w:r>
+        <w:fldChar w:fldCharType="separate"/>
+      </w:r>
+      <w:r>
+        <w:rPr>
+          <w:noProof/>
+        </w:rPr>
+        <w:t>1</w:t>
+      </w:r>
+      <w:r>
+        <w:rPr>
+          <w:noProof/>
+        </w:rPr>
+        <w:fldChar w:fldCharType="end"/>
+      </w:r>
       <w:r>
         <w:t xml:space="preserve">: </w:t>
       </w:r>
@@ -5685,9 +5722,9 @@
           <w:highlight w:val="magenta"/>
         </w:rPr>
         <w:drawing>
-          <wp:inline distT="0" distB="0" distL="0" distR="0" wp14:anchorId="13DD64FD" wp14:editId="54F93DB0">
-            <wp:extent cx="5730875" cy="2785745"/>
-            <wp:effectExtent l="0" t="0" r="3175" b="0"/>
+          <wp:inline distT="0" distB="0" distL="0" distR="0" wp14:anchorId="13DD64FD" wp14:editId="39413DC8">
+            <wp:extent cx="5753686" cy="2785674"/>
+            <wp:effectExtent l="0" t="0" r="0" b="0"/>
             <wp:docPr id="3" name="Picture 3"/>
             <wp:cNvGraphicFramePr>
               <a:graphicFrameLocks xmlns:a="http://schemas.openxmlformats.org/drawingml/2006/main" noChangeAspect="1"/>
@@ -5717,7 +5754,7 @@
                   <pic:spPr bwMode="auto">
                     <a:xfrm>
                       <a:off x="0" y="0"/>
-                      <a:ext cx="5730875" cy="2785745"/>
+                      <a:ext cx="5762966" cy="2790167"/>
                     </a:xfrm>
                     <a:prstGeom prst="rect">
                       <a:avLst/>
@@ -5741,14 +5778,27 @@
       <w:r>
         <w:t xml:space="preserve">Figure </w:t>
       </w:r>
-      <w:fldSimple w:instr=" SEQ Figure \* ARABIC ">
-        <w:r>
-          <w:rPr>
-            <w:noProof/>
-          </w:rPr>
-          <w:t>3</w:t>
-        </w:r>
-      </w:fldSimple>
+      <w:r>
+        <w:fldChar w:fldCharType="begin"/>
+      </w:r>
+      <w:r>
+        <w:instrText xml:space="preserve"> SEQ Figure \* ARABIC </w:instrText>
+      </w:r>
+      <w:r>
+        <w:fldChar w:fldCharType="separate"/>
+      </w:r>
+      <w:r>
+        <w:rPr>
+          <w:noProof/>
+        </w:rPr>
+        <w:t>3</w:t>
+      </w:r>
+      <w:r>
+        <w:rPr>
+          <w:noProof/>
+        </w:rPr>
+        <w:fldChar w:fldCharType="end"/>
+      </w:r>
       <w:r>
         <w:t>: Location Quotient of the Foreign Language Scores in Hungary</w:t>
       </w:r>
@@ -5762,7 +5812,10 @@
         <w:t>Red dots indicate the 10 most populated cities in Hungary</w:t>
       </w:r>
     </w:p>
-    <w:p/>
+    <w:p>
+      <w:bookmarkStart w:id="0" w:name="_GoBack"/>
+      <w:bookmarkEnd w:id="0"/>
+    </w:p>
     <w:p>
       <w:pPr>
         <w:rPr>
@@ -6223,14 +6276,27 @@
       <w:r>
         <w:t xml:space="preserve">Figure </w:t>
       </w:r>
-      <w:fldSimple w:instr=" SEQ Figure \* ARABIC ">
-        <w:r>
-          <w:rPr>
-            <w:noProof/>
-          </w:rPr>
-          <w:t>4</w:t>
-        </w:r>
-      </w:fldSimple>
+      <w:r>
+        <w:fldChar w:fldCharType="begin"/>
+      </w:r>
+      <w:r>
+        <w:instrText xml:space="preserve"> SEQ Figure \* ARABIC </w:instrText>
+      </w:r>
+      <w:r>
+        <w:fldChar w:fldCharType="separate"/>
+      </w:r>
+      <w:r>
+        <w:rPr>
+          <w:noProof/>
+        </w:rPr>
+        <w:t>4</w:t>
+      </w:r>
+      <w:r>
+        <w:rPr>
+          <w:noProof/>
+        </w:rPr>
+        <w:fldChar w:fldCharType="end"/>
+      </w:r>
       <w:r>
         <w:t xml:space="preserve">: </w:t>
       </w:r>
@@ -7766,9 +7832,264 @@
           <w:szCs w:val="22"/>
           <w:shd w:val="clear" w:color="auto" w:fill="FFFFFF"/>
         </w:rPr>
+        <w:t>Eduline.hu, 2017</w:t>
+      </w:r>
+      <w:r>
+        <w:rPr>
+          <w:color w:val="000000" w:themeColor="text1"/>
+          <w:sz w:val="22"/>
+          <w:szCs w:val="22"/>
+          <w:shd w:val="clear" w:color="auto" w:fill="FFFFFF"/>
+        </w:rPr>
+        <w:t>.</w:t>
+      </w:r>
+      <w:r>
+        <w:rPr>
+          <w:color w:val="000000" w:themeColor="text1"/>
+          <w:sz w:val="22"/>
+          <w:szCs w:val="22"/>
+          <w:shd w:val="clear" w:color="auto" w:fill="FFFFFF"/>
+        </w:rPr>
+        <w:t xml:space="preserve"> J</w:t>
+      </w:r>
+      <w:proofErr w:type="spellStart"/>
+      <w:r>
+        <w:rPr>
+          <w:color w:val="000000" w:themeColor="text1"/>
+          <w:sz w:val="22"/>
+          <w:szCs w:val="22"/>
+          <w:shd w:val="clear" w:color="auto" w:fill="FFFFFF"/>
+        </w:rPr>
+        <w:t>ön</w:t>
+      </w:r>
+      <w:proofErr w:type="spellEnd"/>
+      <w:r>
+        <w:rPr>
+          <w:color w:val="000000" w:themeColor="text1"/>
+          <w:sz w:val="22"/>
+          <w:szCs w:val="22"/>
+          <w:shd w:val="clear" w:color="auto" w:fill="FFFFFF"/>
+        </w:rPr>
+        <w:t xml:space="preserve"> a </w:t>
+      </w:r>
+      <w:proofErr w:type="spellStart"/>
+      <w:r>
+        <w:rPr>
+          <w:color w:val="000000" w:themeColor="text1"/>
+          <w:sz w:val="22"/>
+          <w:szCs w:val="22"/>
+          <w:shd w:val="clear" w:color="auto" w:fill="FFFFFF"/>
+        </w:rPr>
+        <w:t>szigor</w:t>
+      </w:r>
+      <w:proofErr w:type="spellEnd"/>
+      <w:r>
+        <w:rPr>
+          <w:color w:val="000000" w:themeColor="text1"/>
+          <w:sz w:val="22"/>
+          <w:szCs w:val="22"/>
+          <w:shd w:val="clear" w:color="auto" w:fill="FFFFFF"/>
+        </w:rPr>
+        <w:t xml:space="preserve"> 2020-tól: </w:t>
+      </w:r>
+      <w:proofErr w:type="spellStart"/>
+      <w:r>
+        <w:rPr>
+          <w:color w:val="000000" w:themeColor="text1"/>
+          <w:sz w:val="22"/>
+          <w:szCs w:val="22"/>
+          <w:shd w:val="clear" w:color="auto" w:fill="FFFFFF"/>
+        </w:rPr>
+        <w:t>nem</w:t>
+      </w:r>
+      <w:proofErr w:type="spellEnd"/>
+      <w:r>
+        <w:rPr>
+          <w:color w:val="000000" w:themeColor="text1"/>
+          <w:sz w:val="22"/>
+          <w:szCs w:val="22"/>
+          <w:shd w:val="clear" w:color="auto" w:fill="FFFFFF"/>
+        </w:rPr>
+        <w:t xml:space="preserve"> </w:t>
+      </w:r>
+      <w:proofErr w:type="spellStart"/>
+      <w:r>
+        <w:rPr>
+          <w:color w:val="000000" w:themeColor="text1"/>
+          <w:sz w:val="22"/>
+          <w:szCs w:val="22"/>
+          <w:shd w:val="clear" w:color="auto" w:fill="FFFFFF"/>
+        </w:rPr>
+        <w:t>csak</w:t>
+      </w:r>
+      <w:proofErr w:type="spellEnd"/>
+      <w:r>
+        <w:rPr>
+          <w:color w:val="000000" w:themeColor="text1"/>
+          <w:sz w:val="22"/>
+          <w:szCs w:val="22"/>
+          <w:shd w:val="clear" w:color="auto" w:fill="FFFFFF"/>
+        </w:rPr>
+        <w:t xml:space="preserve"> </w:t>
+      </w:r>
+      <w:proofErr w:type="spellStart"/>
+      <w:r>
+        <w:rPr>
+          <w:color w:val="000000" w:themeColor="text1"/>
+          <w:sz w:val="22"/>
+          <w:szCs w:val="22"/>
+          <w:shd w:val="clear" w:color="auto" w:fill="FFFFFF"/>
+        </w:rPr>
+        <w:t>nyelvvizsga</w:t>
+      </w:r>
+      <w:proofErr w:type="spellEnd"/>
+      <w:r>
+        <w:rPr>
+          <w:color w:val="000000" w:themeColor="text1"/>
+          <w:sz w:val="22"/>
+          <w:szCs w:val="22"/>
+          <w:shd w:val="clear" w:color="auto" w:fill="FFFFFF"/>
+        </w:rPr>
+        <w:t xml:space="preserve"> </w:t>
+      </w:r>
+      <w:proofErr w:type="spellStart"/>
+      <w:r>
+        <w:rPr>
+          <w:color w:val="000000" w:themeColor="text1"/>
+          <w:sz w:val="22"/>
+          <w:szCs w:val="22"/>
+          <w:shd w:val="clear" w:color="auto" w:fill="FFFFFF"/>
+        </w:rPr>
+        <w:t>kell</w:t>
+      </w:r>
+      <w:proofErr w:type="spellEnd"/>
+      <w:r>
+        <w:rPr>
+          <w:color w:val="000000" w:themeColor="text1"/>
+          <w:sz w:val="22"/>
+          <w:szCs w:val="22"/>
+          <w:shd w:val="clear" w:color="auto" w:fill="FFFFFF"/>
+        </w:rPr>
+        <w:t xml:space="preserve"> </w:t>
+      </w:r>
+      <w:proofErr w:type="spellStart"/>
+      <w:r>
+        <w:rPr>
+          <w:color w:val="000000" w:themeColor="text1"/>
+          <w:sz w:val="22"/>
+          <w:szCs w:val="22"/>
+          <w:shd w:val="clear" w:color="auto" w:fill="FFFFFF"/>
+        </w:rPr>
+        <w:t>majd</w:t>
+      </w:r>
+      <w:proofErr w:type="spellEnd"/>
+      <w:r>
+        <w:rPr>
+          <w:color w:val="000000" w:themeColor="text1"/>
+          <w:sz w:val="22"/>
+          <w:szCs w:val="22"/>
+          <w:shd w:val="clear" w:color="auto" w:fill="FFFFFF"/>
+        </w:rPr>
+        <w:t xml:space="preserve"> a </w:t>
+      </w:r>
+      <w:proofErr w:type="spellStart"/>
+      <w:r>
+        <w:rPr>
+          <w:color w:val="000000" w:themeColor="text1"/>
+          <w:sz w:val="22"/>
+          <w:szCs w:val="22"/>
+          <w:shd w:val="clear" w:color="auto" w:fill="FFFFFF"/>
+        </w:rPr>
+        <w:t>felvételihez</w:t>
+      </w:r>
+      <w:proofErr w:type="spellEnd"/>
+      <w:r>
+        <w:rPr>
+          <w:color w:val="000000" w:themeColor="text1"/>
+          <w:sz w:val="22"/>
+          <w:szCs w:val="22"/>
+          <w:shd w:val="clear" w:color="auto" w:fill="FFFFFF"/>
+        </w:rPr>
+        <w:t xml:space="preserve"> [WWW Document]. eduline.hu. URL </w:t>
+      </w:r>
+      <w:hyperlink r:id="rId18" w:history="1">
+        <w:r>
+          <w:rPr>
+            <w:color w:val="000000" w:themeColor="text1"/>
+            <w:sz w:val="22"/>
+            <w:szCs w:val="22"/>
+            <w:shd w:val="clear" w:color="auto" w:fill="FFFFFF"/>
+          </w:rPr>
+          <w:t>https://eduline.hu/kozoktatas/2020_erettsegi_kormanyrendelet_HWQ1F8</w:t>
+        </w:r>
+      </w:hyperlink>
+      <w:r>
+        <w:rPr>
+          <w:color w:val="000000" w:themeColor="text1"/>
+          <w:sz w:val="22"/>
+          <w:szCs w:val="22"/>
+          <w:shd w:val="clear" w:color="auto" w:fill="FFFFFF"/>
+        </w:rPr>
+        <w:t xml:space="preserve"> (accessed 1.</w:t>
+      </w:r>
+      <w:r>
+        <w:rPr>
+          <w:color w:val="000000" w:themeColor="text1"/>
+          <w:sz w:val="22"/>
+          <w:szCs w:val="22"/>
+          <w:shd w:val="clear" w:color="auto" w:fill="FFFFFF"/>
+        </w:rPr>
+        <w:t>3</w:t>
+      </w:r>
+      <w:r>
+        <w:rPr>
+          <w:color w:val="000000" w:themeColor="text1"/>
+          <w:sz w:val="22"/>
+          <w:szCs w:val="22"/>
+          <w:shd w:val="clear" w:color="auto" w:fill="FFFFFF"/>
+        </w:rPr>
+        <w:t>.21).</w:t>
+      </w:r>
+    </w:p>
+    <w:p>
+      <w:pPr>
+        <w:rPr>
+          <w:color w:val="000000" w:themeColor="text1"/>
+          <w:sz w:val="22"/>
+          <w:szCs w:val="22"/>
+          <w:shd w:val="clear" w:color="auto" w:fill="FFFFFF"/>
+        </w:rPr>
+      </w:pPr>
+    </w:p>
+    <w:p>
+      <w:pPr>
+        <w:rPr>
+          <w:color w:val="000000" w:themeColor="text1"/>
+          <w:sz w:val="22"/>
+          <w:szCs w:val="22"/>
+          <w:shd w:val="clear" w:color="auto" w:fill="FFFFFF"/>
+        </w:rPr>
+      </w:pPr>
+    </w:p>
+    <w:p>
+      <w:pPr>
+        <w:rPr>
+          <w:color w:val="000000" w:themeColor="text1"/>
+          <w:sz w:val="22"/>
+          <w:szCs w:val="22"/>
+          <w:shd w:val="clear" w:color="auto" w:fill="FFFFFF"/>
+        </w:rPr>
+      </w:pPr>
+      <w:r>
+        <w:rPr>
+          <w:color w:val="000000" w:themeColor="text1"/>
+          <w:sz w:val="22"/>
+          <w:szCs w:val="22"/>
+          <w:shd w:val="clear" w:color="auto" w:fill="FFFFFF"/>
+        </w:rPr>
         <w:t xml:space="preserve">Eurostat, 2016. Foreign language skills statistics - Statistics Explained [WWW Document], n.d. URL </w:t>
       </w:r>
-      <w:hyperlink r:id="rId18" w:history="1">
+      <w:hyperlink r:id="rId19" w:history="1">
         <w:r>
           <w:rPr>
             <w:color w:val="000000" w:themeColor="text1"/>
@@ -8107,6 +8428,7 @@
           <w:szCs w:val="22"/>
           <w:shd w:val="clear" w:color="auto" w:fill="FFFFFF"/>
         </w:rPr>
+        <w:lastRenderedPageBreak/>
         <w:t>Haas, J. ed., 2012.</w:t>
       </w:r>
       <w:r>
@@ -8826,7 +9148,7 @@
         </w:rPr>
         <w:t xml:space="preserve"> | UCAS Qualification Information Profiles [WWW Document], n.d. URL </w:t>
       </w:r>
-      <w:hyperlink r:id="rId19" w:history="1">
+      <w:hyperlink r:id="rId20" w:history="1">
         <w:r>
           <w:rPr>
             <w:color w:val="222222"/>
@@ -8921,7 +9243,7 @@
         </w:rPr>
         <w:t xml:space="preserve"> URL </w:t>
       </w:r>
-      <w:hyperlink r:id="rId20" w:history="1">
+      <w:hyperlink r:id="rId21" w:history="1">
         <w:r>
           <w:rPr>
             <w:color w:val="222222"/>
@@ -8970,14 +9292,119 @@
     <w:p/>
     <w:p>
       <w:pPr>
+        <w:spacing w:after="160" w:line="259" w:lineRule="auto"/>
         <w:rPr>
           <w:b/>
           <w:bCs/>
         </w:rPr>
       </w:pPr>
+      <w:r>
+        <w:rPr>
+          <w:b/>
+          <w:bCs/>
+        </w:rPr>
+        <w:br w:type="page"/>
+      </w:r>
+    </w:p>
+    <w:p>
+      <w:pPr>
+        <w:jc w:val="both"/>
+        <w:rPr>
+          <w:b/>
+          <w:bCs/>
+          <w:sz w:val="28"/>
+          <w:szCs w:val="28"/>
+        </w:rPr>
+      </w:pPr>
+      <w:r>
+        <w:rPr>
+          <w:b/>
+          <w:bCs/>
+          <w:sz w:val="28"/>
+          <w:szCs w:val="28"/>
+        </w:rPr>
+        <w:lastRenderedPageBreak/>
+        <w:t>Declaration of Authorship</w:t>
+      </w:r>
+    </w:p>
+    <w:p>
+      <w:pPr>
+        <w:jc w:val="both"/>
+        <w:rPr>
+          <w:b/>
+          <w:bCs/>
+        </w:rPr>
+      </w:pPr>
+    </w:p>
+    <w:p>
+      <w:pPr>
+        <w:jc w:val="both"/>
+      </w:pPr>
+      <w:r>
+        <w:t xml:space="preserve">I, </w:t>
+      </w:r>
+      <w:r>
+        <w:t>Botond Vegh</w:t>
+      </w:r>
+      <w:r>
+        <w:t>, confirm that the work presented in this assessment is my own. Where information has been derived from other sources, I confirm that this has been indicated in the work.</w:t>
+      </w:r>
+    </w:p>
+    <w:p>
+      <w:pPr>
+        <w:jc w:val="both"/>
+      </w:pPr>
+    </w:p>
+    <w:p>
+      <w:pPr>
+        <w:jc w:val="both"/>
+      </w:pPr>
+    </w:p>
+    <w:p>
+      <w:pPr>
+        <w:jc w:val="both"/>
+      </w:pPr>
+      <w:r>
+        <w:t>Botond Vegh</w:t>
+      </w:r>
+    </w:p>
+    <w:p>
+      <w:pPr>
+        <w:jc w:val="both"/>
+      </w:pPr>
+    </w:p>
+    <w:p>
+      <w:pPr>
+        <w:jc w:val="both"/>
+      </w:pPr>
+      <w:r>
+        <w:t>Date of signature: </w:t>
+      </w:r>
+      <w:r>
+        <w:t>09/01/2021</w:t>
+      </w:r>
+    </w:p>
+    <w:p>
+      <w:pPr>
+        <w:jc w:val="both"/>
+      </w:pPr>
+      <w:r>
+        <w:t>Assessment due date:</w:t>
+      </w:r>
+      <w:r>
+        <w:t xml:space="preserve"> 11/01/2021</w:t>
+      </w:r>
+    </w:p>
+    <w:p>
+      <w:pPr>
+        <w:rPr>
+          <w:b/>
+          <w:bCs/>
+        </w:rPr>
+      </w:pPr>
     </w:p>
     <w:sectPr>
-      <w:footerReference w:type="default" r:id="rId21"/>
+      <w:footerReference w:type="default" r:id="rId22"/>
       <w:pgSz w:w="11906" w:h="16838"/>
       <w:pgMar w:top="1440" w:right="1440" w:bottom="1440" w:left="1440" w:header="708" w:footer="708" w:gutter="0"/>
       <w:cols w:space="708"/>
@@ -10415,6 +10842,17 @@
       <w:lang w:eastAsia="en-GB"/>
     </w:rPr>
   </w:style>
+  <w:style w:type="character" w:styleId="Strong">
+    <w:name w:val="Strong"/>
+    <w:basedOn w:val="DefaultParagraphFont"/>
+    <w:uiPriority w:val="22"/>
+    <w:qFormat/>
+    <w:rsid w:val="00663C95"/>
+    <w:rPr>
+      <w:b/>
+      <w:bCs/>
+    </w:rPr>
+  </w:style>
 </w:styles>
 </file>
 
@@ -10718,7 +11156,7 @@
 </file>
 
 <file path=customXml/itemProps1.xml><?xml version="1.0" encoding="utf-8"?>
-<ds:datastoreItem xmlns:ds="http://schemas.openxmlformats.org/officeDocument/2006/customXml" ds:itemID="{72BA457C-57E9-4D91-BD3A-FB51A9A134B6}">
+<ds:datastoreItem xmlns:ds="http://schemas.openxmlformats.org/officeDocument/2006/customXml" ds:itemID="{EC5F4054-F840-474B-87A6-CDEB7E2C72CE}">
   <ds:schemaRefs>
     <ds:schemaRef ds:uri="http://schemas.openxmlformats.org/officeDocument/2006/bibliography"/>
   </ds:schemaRefs>

</xml_diff>